<commit_message>
fixed paging server side & UI
</commit_message>
<xml_diff>
--- a/Tasks/Task1/FX18031_Project_Document.docx
+++ b/Tasks/Task1/FX18031_Project_Document.docx
@@ -1,6 +1,6 @@
 
 <file path=word/document.xml><?xml version="1.0" encoding="utf-8"?>
-<w:document xmlns:wpc="http://schemas.microsoft.com/office/word/2010/wordprocessingCanvas" xmlns:cx="http://schemas.microsoft.com/office/drawing/2014/chartex" xmlns:mc="http://schemas.openxmlformats.org/markup-compatibility/2006" xmlns:o="urn:schemas-microsoft-com:office:office" xmlns:r="http://schemas.openxmlformats.org/officeDocument/2006/relationships" xmlns:m="http://schemas.openxmlformats.org/officeDocument/2006/math" xmlns:v="urn:schemas-microsoft-com:vml" xmlns:wp14="http://schemas.microsoft.com/office/word/2010/wordprocessingDrawing" xmlns:wp="http://schemas.openxmlformats.org/drawingml/2006/wordprocessingDrawing" xmlns:w10="urn:schemas-microsoft-com:office:word" xmlns:w="http://schemas.openxmlformats.org/wordprocessingml/2006/main" xmlns:w14="http://schemas.microsoft.com/office/word/2010/wordml" xmlns:w15="http://schemas.microsoft.com/office/word/2012/wordml" xmlns:w16se="http://schemas.microsoft.com/office/word/2015/wordml/symex" xmlns:wpg="http://schemas.microsoft.com/office/word/2010/wordprocessingGroup" xmlns:wpi="http://schemas.microsoft.com/office/word/2010/wordprocessingInk" xmlns:wne="http://schemas.microsoft.com/office/word/2006/wordml" xmlns:wps="http://schemas.microsoft.com/office/word/2010/wordprocessingShape" mc:Ignorable="w14 w15 w16se wp14">
+<w:document xmlns:wpc="http://schemas.microsoft.com/office/word/2010/wordprocessingCanvas" xmlns:cx="http://schemas.microsoft.com/office/drawing/2014/chartex" xmlns:cx1="http://schemas.microsoft.com/office/drawing/2015/9/8/chartex" xmlns:cx2="http://schemas.microsoft.com/office/drawing/2015/10/21/chartex" xmlns:cx3="http://schemas.microsoft.com/office/drawing/2016/5/9/chartex" xmlns:cx4="http://schemas.microsoft.com/office/drawing/2016/5/10/chartex" xmlns:cx5="http://schemas.microsoft.com/office/drawing/2016/5/11/chartex" xmlns:cx6="http://schemas.microsoft.com/office/drawing/2016/5/12/chartex" xmlns:cx7="http://schemas.microsoft.com/office/drawing/2016/5/13/chartex" xmlns:cx8="http://schemas.microsoft.com/office/drawing/2016/5/14/chartex" xmlns:mc="http://schemas.openxmlformats.org/markup-compatibility/2006" xmlns:aink="http://schemas.microsoft.com/office/drawing/2016/ink" xmlns:am3d="http://schemas.microsoft.com/office/drawing/2017/model3d" xmlns:o="urn:schemas-microsoft-com:office:office" xmlns:oel="http://schemas.microsoft.com/office/2019/extlst" xmlns:r="http://schemas.openxmlformats.org/officeDocument/2006/relationships" xmlns:m="http://schemas.openxmlformats.org/officeDocument/2006/math" xmlns:v="urn:schemas-microsoft-com:vml" xmlns:wp14="http://schemas.microsoft.com/office/word/2010/wordprocessingDrawing" xmlns:wp="http://schemas.openxmlformats.org/drawingml/2006/wordprocessingDrawing" xmlns:w10="urn:schemas-microsoft-com:office:word" xmlns:w="http://schemas.openxmlformats.org/wordprocessingml/2006/main" xmlns:w14="http://schemas.microsoft.com/office/word/2010/wordml" xmlns:w15="http://schemas.microsoft.com/office/word/2012/wordml" xmlns:w16cex="http://schemas.microsoft.com/office/word/2018/wordml/cex" xmlns:w16cid="http://schemas.microsoft.com/office/word/2016/wordml/cid" xmlns:w16="http://schemas.microsoft.com/office/word/2018/wordml" xmlns:w16du="http://schemas.microsoft.com/office/word/2023/wordml/word16du" xmlns:w16sdtdh="http://schemas.microsoft.com/office/word/2020/wordml/sdtdatahash" xmlns:w16se="http://schemas.microsoft.com/office/word/2015/wordml/symex" xmlns:wpg="http://schemas.microsoft.com/office/word/2010/wordprocessingGroup" xmlns:wpi="http://schemas.microsoft.com/office/word/2010/wordprocessingInk" xmlns:wne="http://schemas.microsoft.com/office/word/2006/wordml" xmlns:wps="http://schemas.microsoft.com/office/word/2010/wordprocessingShape" mc:Ignorable="w14 w15 w16se w16cid w16 w16cex w16sdtdh wp14">
   <w:body>
     <w:p>
       <w:bookmarkStart w:id="0" w:name="_heading=h.gjdgxs" w:colFirst="0" w:colLast="0"/>
@@ -17,22 +17,42 @@
     <w:p/>
     <w:p/>
     <w:p>
-      <w:r>
+      <w:pPr>
+        <w:pStyle w:val="Caption"/>
+        <w:rPr>
+          <w:sz w:val="48"/>
+          <w:szCs w:val="48"/>
+        </w:rPr>
+      </w:pPr>
+      <w:r>
+        <w:rPr>
+          <w:sz w:val="48"/>
+          <w:szCs w:val="48"/>
+        </w:rPr>
         <w:t>CAPSTONE</w:t>
       </w:r>
       <w:r>
+        <w:rPr>
+          <w:sz w:val="48"/>
+          <w:szCs w:val="48"/>
+        </w:rPr>
         <w:t>_WEB</w:t>
       </w:r>
     </w:p>
     <w:p>
       <w:pPr>
+        <w:pStyle w:val="Caption"/>
         <w:rPr>
           <w:rFonts w:ascii="Arial" w:eastAsia="Arial" w:hAnsi="Arial"/>
-          <w:sz w:val="28"/>
-          <w:szCs w:val="28"/>
+          <w:sz w:val="56"/>
+          <w:szCs w:val="56"/>
         </w:rPr>
       </w:pPr>
       <w:r>
+        <w:rPr>
+          <w:sz w:val="56"/>
+          <w:szCs w:val="56"/>
+        </w:rPr>
         <w:t>Project Document Template</w:t>
       </w:r>
     </w:p>
@@ -2678,19 +2698,7 @@
               <w:rPr>
                 <w:rStyle w:val="Hyperlink"/>
               </w:rPr>
-              <w:t>HƯỚNG DẪN S</w:t>
-            </w:r>
-            <w:r>
-              <w:rPr>
-                <w:rStyle w:val="Hyperlink"/>
-              </w:rPr>
-              <w:t>Ử</w:t>
-            </w:r>
-            <w:r>
-              <w:rPr>
-                <w:rStyle w:val="Hyperlink"/>
-              </w:rPr>
-              <w:t xml:space="preserve"> DỤNG</w:t>
+              <w:t>HƯỚNG DẪN SỬ DỤNG</w:t>
             </w:r>
             <w:r>
               <w:rPr>
@@ -4038,6 +4046,7 @@
       </w:pPr>
       <w:bookmarkStart w:id="14" w:name="_Toc130323821"/>
       <w:r>
+        <w:lastRenderedPageBreak/>
         <w:t>Quản lý người dùng</w:t>
       </w:r>
       <w:bookmarkEnd w:id="14"/>
@@ -4057,7 +4066,6 @@
       </w:pPr>
       <w:bookmarkStart w:id="15" w:name="_Toc130323822"/>
       <w:r>
-        <w:lastRenderedPageBreak/>
         <w:t>Thêm/Cập nhật người dùng</w:t>
       </w:r>
       <w:bookmarkEnd w:id="15"/>
@@ -4192,6 +4200,7 @@
     </w:p>
     <w:p>
       <w:r>
+        <w:lastRenderedPageBreak/>
         <w:t>Người dùng có thể đăng nhập với tài khoản Facebook khi ấn vào biểu tượng Facebook ở khung đăng nhập</w:t>
       </w:r>
     </w:p>
@@ -4221,7 +4230,6 @@
         </w:numPr>
       </w:pPr>
       <w:r>
-        <w:lastRenderedPageBreak/>
         <w:t>Cài đặt tính năng quảng cáo Google Ad</w:t>
       </w:r>
     </w:p>
@@ -4454,9 +4462,7 @@
       <w:r>
         <w:t>Lược đồ cơ sở dữ liệu</w:t>
       </w:r>
-      <w:bookmarkStart w:id="30" w:name="_GoBack"/>
       <w:bookmarkEnd w:id="29"/>
-      <w:bookmarkEnd w:id="30"/>
     </w:p>
     <w:p>
       <w:pPr>
@@ -4466,11 +4472,11 @@
           <w:numId w:val="1"/>
         </w:numPr>
       </w:pPr>
-      <w:bookmarkStart w:id="31" w:name="_Toc130323838"/>
+      <w:bookmarkStart w:id="30" w:name="_Toc130323838"/>
       <w:r>
         <w:t>Liệt kê danh sách các bảng dữ liệu</w:t>
       </w:r>
-      <w:bookmarkEnd w:id="31"/>
+      <w:bookmarkEnd w:id="30"/>
       <w:r>
         <w:t xml:space="preserve">  </w:t>
       </w:r>
@@ -4488,11 +4494,11 @@
           <w:numId w:val="1"/>
         </w:numPr>
       </w:pPr>
-      <w:bookmarkStart w:id="32" w:name="_Toc130323839"/>
+      <w:bookmarkStart w:id="31" w:name="_Toc130323839"/>
       <w:r>
         <w:t>Đặc tả chi tiết từng bảng dữ liệu</w:t>
       </w:r>
-      <w:bookmarkEnd w:id="32"/>
+      <w:bookmarkEnd w:id="31"/>
     </w:p>
     <w:p>
       <w:pPr>
@@ -5703,6 +5709,7 @@
         </w:tabs>
       </w:pPr>
       <w:r>
+        <w:lastRenderedPageBreak/>
         <w:t>Project collection</w:t>
       </w:r>
     </w:p>
@@ -6084,7 +6091,6 @@
               <w:ind w:left="0"/>
             </w:pPr>
             <w:r>
-              <w:lastRenderedPageBreak/>
               <w:t>4</w:t>
             </w:r>
           </w:p>
@@ -7404,12 +7410,12 @@
       <w:pPr>
         <w:pStyle w:val="Heading1"/>
       </w:pPr>
-      <w:bookmarkStart w:id="33" w:name="_Toc130323840"/>
+      <w:bookmarkStart w:id="32" w:name="_Toc130323840"/>
       <w:r>
         <w:lastRenderedPageBreak/>
         <w:t>HƯỚNG DẪN SỬ DỤNG</w:t>
       </w:r>
-      <w:bookmarkEnd w:id="33"/>
+      <w:bookmarkEnd w:id="32"/>
     </w:p>
     <w:p>
       <w:pPr>
@@ -7419,11 +7425,11 @@
           <w:numId w:val="1"/>
         </w:numPr>
       </w:pPr>
-      <w:bookmarkStart w:id="34" w:name="_Toc130323841"/>
+      <w:bookmarkStart w:id="33" w:name="_Toc130323841"/>
       <w:r>
         <w:t>Danh sách chức năng dành cho USER</w:t>
       </w:r>
-      <w:bookmarkEnd w:id="34"/>
+      <w:bookmarkEnd w:id="33"/>
     </w:p>
     <w:p>
       <w:pPr>
@@ -7433,11 +7439,11 @@
           <w:numId w:val="1"/>
         </w:numPr>
       </w:pPr>
-      <w:bookmarkStart w:id="35" w:name="_Toc130323842"/>
+      <w:bookmarkStart w:id="34" w:name="_Toc130323842"/>
       <w:r>
         <w:t>Danh sách chức năng dành cho MANAGEMENT (ADMIN)</w:t>
       </w:r>
-      <w:bookmarkEnd w:id="35"/>
+      <w:bookmarkEnd w:id="34"/>
     </w:p>
     <w:p>
       <w:pPr>
@@ -7447,11 +7453,11 @@
           <w:numId w:val="1"/>
         </w:numPr>
       </w:pPr>
-      <w:bookmarkStart w:id="36" w:name="_Toc130323843"/>
+      <w:bookmarkStart w:id="35" w:name="_Toc130323843"/>
       <w:r>
         <w:t>Chức năng 1</w:t>
       </w:r>
-      <w:bookmarkEnd w:id="36"/>
+      <w:bookmarkEnd w:id="35"/>
     </w:p>
     <w:p>
       <w:pPr>
@@ -7461,11 +7467,11 @@
           <w:numId w:val="1"/>
         </w:numPr>
       </w:pPr>
-      <w:bookmarkStart w:id="37" w:name="_Toc130323844"/>
+      <w:bookmarkStart w:id="36" w:name="_Toc130323844"/>
       <w:r>
         <w:t>Chức năng 2</w:t>
       </w:r>
-      <w:bookmarkEnd w:id="37"/>
+      <w:bookmarkEnd w:id="36"/>
     </w:p>
     <w:p>
       <w:pPr>
@@ -7475,22 +7481,22 @@
           <w:numId w:val="1"/>
         </w:numPr>
       </w:pPr>
-      <w:bookmarkStart w:id="38" w:name="_Toc130323845"/>
+      <w:bookmarkStart w:id="37" w:name="_Toc130323845"/>
       <w:r>
         <w:t>Chức năng 3</w:t>
       </w:r>
-      <w:bookmarkEnd w:id="38"/>
+      <w:bookmarkEnd w:id="37"/>
     </w:p>
     <w:p>
       <w:pPr>
         <w:pStyle w:val="Heading1"/>
       </w:pPr>
-      <w:bookmarkStart w:id="39" w:name="_Toc130323846"/>
+      <w:bookmarkStart w:id="38" w:name="_Toc130323846"/>
       <w:r>
         <w:lastRenderedPageBreak/>
         <w:t>cài đặt ỨNG DỤNG</w:t>
       </w:r>
-      <w:bookmarkEnd w:id="39"/>
+      <w:bookmarkEnd w:id="38"/>
     </w:p>
     <w:p>
       <w:pPr>
@@ -7500,11 +7506,11 @@
           <w:numId w:val="1"/>
         </w:numPr>
       </w:pPr>
-      <w:bookmarkStart w:id="40" w:name="_Toc130323847"/>
+      <w:bookmarkStart w:id="39" w:name="_Toc130323847"/>
       <w:r>
         <w:t>Cài đặt Database</w:t>
       </w:r>
-      <w:bookmarkEnd w:id="40"/>
+      <w:bookmarkEnd w:id="39"/>
     </w:p>
     <w:p>
       <w:r>
@@ -7519,11 +7525,11 @@
           <w:numId w:val="1"/>
         </w:numPr>
       </w:pPr>
-      <w:bookmarkStart w:id="41" w:name="_Toc130323848"/>
+      <w:bookmarkStart w:id="40" w:name="_Toc130323848"/>
       <w:r>
         <w:t>Cài đặt Server</w:t>
       </w:r>
-      <w:bookmarkEnd w:id="41"/>
+      <w:bookmarkEnd w:id="40"/>
     </w:p>
     <w:p>
       <w:r>
@@ -7538,11 +7544,11 @@
           <w:numId w:val="1"/>
         </w:numPr>
       </w:pPr>
-      <w:bookmarkStart w:id="42" w:name="_Toc130323849"/>
+      <w:bookmarkStart w:id="41" w:name="_Toc130323849"/>
       <w:r>
         <w:t>Cài đặt Web App</w:t>
       </w:r>
-      <w:bookmarkEnd w:id="42"/>
+      <w:bookmarkEnd w:id="41"/>
     </w:p>
     <w:p>
       <w:r>
@@ -7553,12 +7559,12 @@
       <w:pPr>
         <w:pStyle w:val="Heading1"/>
       </w:pPr>
-      <w:bookmarkStart w:id="43" w:name="_Toc130323850"/>
+      <w:bookmarkStart w:id="42" w:name="_Toc130323850"/>
       <w:r>
         <w:lastRenderedPageBreak/>
         <w:t>Kết quả đạt được và Hướng phát triển</w:t>
       </w:r>
-      <w:bookmarkEnd w:id="43"/>
+      <w:bookmarkEnd w:id="42"/>
     </w:p>
     <w:p>
       <w:pPr>
@@ -7568,11 +7574,11 @@
           <w:numId w:val="1"/>
         </w:numPr>
       </w:pPr>
-      <w:bookmarkStart w:id="44" w:name="_Toc130323851"/>
+      <w:bookmarkStart w:id="43" w:name="_Toc130323851"/>
       <w:r>
         <w:t>Kết quả đạt được</w:t>
       </w:r>
-      <w:bookmarkEnd w:id="44"/>
+      <w:bookmarkEnd w:id="43"/>
     </w:p>
     <w:p>
       <w:pPr>
@@ -7582,11 +7588,11 @@
           <w:numId w:val="1"/>
         </w:numPr>
       </w:pPr>
-      <w:bookmarkStart w:id="45" w:name="_Toc130323852"/>
+      <w:bookmarkStart w:id="44" w:name="_Toc130323852"/>
       <w:r>
         <w:t>Đã hoàn thành</w:t>
       </w:r>
-      <w:bookmarkEnd w:id="45"/>
+      <w:bookmarkEnd w:id="44"/>
     </w:p>
     <w:p>
       <w:pPr>
@@ -7596,11 +7602,11 @@
           <w:numId w:val="1"/>
         </w:numPr>
       </w:pPr>
-      <w:bookmarkStart w:id="46" w:name="_Toc130323853"/>
+      <w:bookmarkStart w:id="45" w:name="_Toc130323853"/>
       <w:r>
         <w:t>Còn hạn chế</w:t>
       </w:r>
-      <w:bookmarkEnd w:id="46"/>
+      <w:bookmarkEnd w:id="45"/>
     </w:p>
     <w:p>
       <w:pPr>
@@ -7610,11 +7616,11 @@
           <w:numId w:val="1"/>
         </w:numPr>
       </w:pPr>
-      <w:bookmarkStart w:id="47" w:name="_Toc130323854"/>
+      <w:bookmarkStart w:id="46" w:name="_Toc130323854"/>
       <w:r>
         <w:t>Hướng phát triển</w:t>
       </w:r>
-      <w:bookmarkEnd w:id="47"/>
+      <w:bookmarkEnd w:id="46"/>
     </w:p>
     <w:p/>
     <w:p/>
@@ -7637,13 +7643,15 @@
 </file>
 
 <file path=word/endnotes.xml><?xml version="1.0" encoding="utf-8"?>
-<w:endnotes xmlns:wpc="http://schemas.microsoft.com/office/word/2010/wordprocessingCanvas" xmlns:cx="http://schemas.microsoft.com/office/drawing/2014/chartex" xmlns:mc="http://schemas.openxmlformats.org/markup-compatibility/2006" xmlns:o="urn:schemas-microsoft-com:office:office" xmlns:r="http://schemas.openxmlformats.org/officeDocument/2006/relationships" xmlns:m="http://schemas.openxmlformats.org/officeDocument/2006/math" xmlns:v="urn:schemas-microsoft-com:vml" xmlns:wp14="http://schemas.microsoft.com/office/word/2010/wordprocessingDrawing" xmlns:wp="http://schemas.openxmlformats.org/drawingml/2006/wordprocessingDrawing" xmlns:w10="urn:schemas-microsoft-com:office:word" xmlns:w="http://schemas.openxmlformats.org/wordprocessingml/2006/main" xmlns:w14="http://schemas.microsoft.com/office/word/2010/wordml" xmlns:w15="http://schemas.microsoft.com/office/word/2012/wordml" xmlns:w16se="http://schemas.microsoft.com/office/word/2015/wordml/symex" xmlns:wpg="http://schemas.microsoft.com/office/word/2010/wordprocessingGroup" xmlns:wpi="http://schemas.microsoft.com/office/word/2010/wordprocessingInk" xmlns:wne="http://schemas.microsoft.com/office/word/2006/wordml" xmlns:wps="http://schemas.microsoft.com/office/word/2010/wordprocessingShape" mc:Ignorable="w14 w15 w16se wp14">
+<w:endnotes xmlns:wpc="http://schemas.microsoft.com/office/word/2010/wordprocessingCanvas" xmlns:cx="http://schemas.microsoft.com/office/drawing/2014/chartex" xmlns:cx1="http://schemas.microsoft.com/office/drawing/2015/9/8/chartex" xmlns:cx2="http://schemas.microsoft.com/office/drawing/2015/10/21/chartex" xmlns:cx3="http://schemas.microsoft.com/office/drawing/2016/5/9/chartex" xmlns:cx4="http://schemas.microsoft.com/office/drawing/2016/5/10/chartex" xmlns:cx5="http://schemas.microsoft.com/office/drawing/2016/5/11/chartex" xmlns:cx6="http://schemas.microsoft.com/office/drawing/2016/5/12/chartex" xmlns:cx7="http://schemas.microsoft.com/office/drawing/2016/5/13/chartex" xmlns:cx8="http://schemas.microsoft.com/office/drawing/2016/5/14/chartex" xmlns:mc="http://schemas.openxmlformats.org/markup-compatibility/2006" xmlns:aink="http://schemas.microsoft.com/office/drawing/2016/ink" xmlns:am3d="http://schemas.microsoft.com/office/drawing/2017/model3d" xmlns:o="urn:schemas-microsoft-com:office:office" xmlns:oel="http://schemas.microsoft.com/office/2019/extlst" xmlns:r="http://schemas.openxmlformats.org/officeDocument/2006/relationships" xmlns:m="http://schemas.openxmlformats.org/officeDocument/2006/math" xmlns:v="urn:schemas-microsoft-com:vml" xmlns:wp14="http://schemas.microsoft.com/office/word/2010/wordprocessingDrawing" xmlns:wp="http://schemas.openxmlformats.org/drawingml/2006/wordprocessingDrawing" xmlns:w10="urn:schemas-microsoft-com:office:word" xmlns:w="http://schemas.openxmlformats.org/wordprocessingml/2006/main" xmlns:w14="http://schemas.microsoft.com/office/word/2010/wordml" xmlns:w15="http://schemas.microsoft.com/office/word/2012/wordml" xmlns:w16cex="http://schemas.microsoft.com/office/word/2018/wordml/cex" xmlns:w16cid="http://schemas.microsoft.com/office/word/2016/wordml/cid" xmlns:w16="http://schemas.microsoft.com/office/word/2018/wordml" xmlns:w16du="http://schemas.microsoft.com/office/word/2023/wordml/word16du" xmlns:w16sdtdh="http://schemas.microsoft.com/office/word/2020/wordml/sdtdatahash" xmlns:w16se="http://schemas.microsoft.com/office/word/2015/wordml/symex" xmlns:wpg="http://schemas.microsoft.com/office/word/2010/wordprocessingGroup" xmlns:wpi="http://schemas.microsoft.com/office/word/2010/wordprocessingInk" xmlns:wne="http://schemas.microsoft.com/office/word/2006/wordml" xmlns:wps="http://schemas.microsoft.com/office/word/2010/wordprocessingShape" mc:Ignorable="w14 w15 w16se w16cid w16 w16cex w16sdtdh wp14">
   <w:endnote w:type="separator" w:id="-1">
     <w:p>
       <w:r>
         <w:separator/>
       </w:r>
     </w:p>
+    <w:p/>
+    <w:p/>
     <w:p/>
     <w:p/>
     <w:p/>
@@ -7655,6 +7663,8 @@
         <w:continuationSeparator/>
       </w:r>
     </w:p>
+    <w:p/>
+    <w:p/>
     <w:p/>
     <w:p/>
     <w:p/>
@@ -7664,7 +7674,7 @@
 </file>
 
 <file path=word/footer1.xml><?xml version="1.0" encoding="utf-8"?>
-<w:ftr xmlns:wpc="http://schemas.microsoft.com/office/word/2010/wordprocessingCanvas" xmlns:cx="http://schemas.microsoft.com/office/drawing/2014/chartex" xmlns:mc="http://schemas.openxmlformats.org/markup-compatibility/2006" xmlns:o="urn:schemas-microsoft-com:office:office" xmlns:r="http://schemas.openxmlformats.org/officeDocument/2006/relationships" xmlns:m="http://schemas.openxmlformats.org/officeDocument/2006/math" xmlns:v="urn:schemas-microsoft-com:vml" xmlns:wp14="http://schemas.microsoft.com/office/word/2010/wordprocessingDrawing" xmlns:wp="http://schemas.openxmlformats.org/drawingml/2006/wordprocessingDrawing" xmlns:w10="urn:schemas-microsoft-com:office:word" xmlns:w="http://schemas.openxmlformats.org/wordprocessingml/2006/main" xmlns:w14="http://schemas.microsoft.com/office/word/2010/wordml" xmlns:w15="http://schemas.microsoft.com/office/word/2012/wordml" xmlns:w16se="http://schemas.microsoft.com/office/word/2015/wordml/symex" xmlns:wpg="http://schemas.microsoft.com/office/word/2010/wordprocessingGroup" xmlns:wpi="http://schemas.microsoft.com/office/word/2010/wordprocessingInk" xmlns:wne="http://schemas.microsoft.com/office/word/2006/wordml" xmlns:wps="http://schemas.microsoft.com/office/word/2010/wordprocessingShape" mc:Ignorable="w14 w15 w16se wp14">
+<w:ftr xmlns:wpc="http://schemas.microsoft.com/office/word/2010/wordprocessingCanvas" xmlns:cx="http://schemas.microsoft.com/office/drawing/2014/chartex" xmlns:cx1="http://schemas.microsoft.com/office/drawing/2015/9/8/chartex" xmlns:cx2="http://schemas.microsoft.com/office/drawing/2015/10/21/chartex" xmlns:cx3="http://schemas.microsoft.com/office/drawing/2016/5/9/chartex" xmlns:cx4="http://schemas.microsoft.com/office/drawing/2016/5/10/chartex" xmlns:cx5="http://schemas.microsoft.com/office/drawing/2016/5/11/chartex" xmlns:cx6="http://schemas.microsoft.com/office/drawing/2016/5/12/chartex" xmlns:cx7="http://schemas.microsoft.com/office/drawing/2016/5/13/chartex" xmlns:cx8="http://schemas.microsoft.com/office/drawing/2016/5/14/chartex" xmlns:mc="http://schemas.openxmlformats.org/markup-compatibility/2006" xmlns:aink="http://schemas.microsoft.com/office/drawing/2016/ink" xmlns:am3d="http://schemas.microsoft.com/office/drawing/2017/model3d" xmlns:o="urn:schemas-microsoft-com:office:office" xmlns:oel="http://schemas.microsoft.com/office/2019/extlst" xmlns:r="http://schemas.openxmlformats.org/officeDocument/2006/relationships" xmlns:m="http://schemas.openxmlformats.org/officeDocument/2006/math" xmlns:v="urn:schemas-microsoft-com:vml" xmlns:wp14="http://schemas.microsoft.com/office/word/2010/wordprocessingDrawing" xmlns:wp="http://schemas.openxmlformats.org/drawingml/2006/wordprocessingDrawing" xmlns:w10="urn:schemas-microsoft-com:office:word" xmlns:w="http://schemas.openxmlformats.org/wordprocessingml/2006/main" xmlns:w14="http://schemas.microsoft.com/office/word/2010/wordml" xmlns:w15="http://schemas.microsoft.com/office/word/2012/wordml" xmlns:w16cex="http://schemas.microsoft.com/office/word/2018/wordml/cex" xmlns:w16cid="http://schemas.microsoft.com/office/word/2016/wordml/cid" xmlns:w16="http://schemas.microsoft.com/office/word/2018/wordml" xmlns:w16du="http://schemas.microsoft.com/office/word/2023/wordml/word16du" xmlns:w16sdtdh="http://schemas.microsoft.com/office/word/2020/wordml/sdtdatahash" xmlns:w16se="http://schemas.microsoft.com/office/word/2015/wordml/symex" xmlns:wpg="http://schemas.microsoft.com/office/word/2010/wordprocessingGroup" xmlns:wpi="http://schemas.microsoft.com/office/word/2010/wordprocessingInk" xmlns:wne="http://schemas.microsoft.com/office/word/2006/wordml" xmlns:wps="http://schemas.microsoft.com/office/word/2010/wordprocessingShape" mc:Ignorable="w14 w15 w16se w16cid w16 w16cex w16sdtdh wp14">
   <w:p>
     <w:pPr>
       <w:pStyle w:val="Footer"/>
@@ -7674,11 +7684,13 @@
   <w:p/>
   <w:p/>
   <w:p/>
+  <w:p/>
+  <w:p/>
 </w:ftr>
 </file>
 
 <file path=word/footer2.xml><?xml version="1.0" encoding="utf-8"?>
-<w:ftr xmlns:wpc="http://schemas.microsoft.com/office/word/2010/wordprocessingCanvas" xmlns:cx="http://schemas.microsoft.com/office/drawing/2014/chartex" xmlns:mc="http://schemas.openxmlformats.org/markup-compatibility/2006" xmlns:o="urn:schemas-microsoft-com:office:office" xmlns:r="http://schemas.openxmlformats.org/officeDocument/2006/relationships" xmlns:m="http://schemas.openxmlformats.org/officeDocument/2006/math" xmlns:v="urn:schemas-microsoft-com:vml" xmlns:wp14="http://schemas.microsoft.com/office/word/2010/wordprocessingDrawing" xmlns:wp="http://schemas.openxmlformats.org/drawingml/2006/wordprocessingDrawing" xmlns:w10="urn:schemas-microsoft-com:office:word" xmlns:w="http://schemas.openxmlformats.org/wordprocessingml/2006/main" xmlns:w14="http://schemas.microsoft.com/office/word/2010/wordml" xmlns:w15="http://schemas.microsoft.com/office/word/2012/wordml" xmlns:w16se="http://schemas.microsoft.com/office/word/2015/wordml/symex" xmlns:wpg="http://schemas.microsoft.com/office/word/2010/wordprocessingGroup" xmlns:wpi="http://schemas.microsoft.com/office/word/2010/wordprocessingInk" xmlns:wne="http://schemas.microsoft.com/office/word/2006/wordml" xmlns:wps="http://schemas.microsoft.com/office/word/2010/wordprocessingShape" mc:Ignorable="w14 w15 w16se wp14">
+<w:ftr xmlns:wpc="http://schemas.microsoft.com/office/word/2010/wordprocessingCanvas" xmlns:cx="http://schemas.microsoft.com/office/drawing/2014/chartex" xmlns:cx1="http://schemas.microsoft.com/office/drawing/2015/9/8/chartex" xmlns:cx2="http://schemas.microsoft.com/office/drawing/2015/10/21/chartex" xmlns:cx3="http://schemas.microsoft.com/office/drawing/2016/5/9/chartex" xmlns:cx4="http://schemas.microsoft.com/office/drawing/2016/5/10/chartex" xmlns:cx5="http://schemas.microsoft.com/office/drawing/2016/5/11/chartex" xmlns:cx6="http://schemas.microsoft.com/office/drawing/2016/5/12/chartex" xmlns:cx7="http://schemas.microsoft.com/office/drawing/2016/5/13/chartex" xmlns:cx8="http://schemas.microsoft.com/office/drawing/2016/5/14/chartex" xmlns:mc="http://schemas.openxmlformats.org/markup-compatibility/2006" xmlns:aink="http://schemas.microsoft.com/office/drawing/2016/ink" xmlns:am3d="http://schemas.microsoft.com/office/drawing/2017/model3d" xmlns:o="urn:schemas-microsoft-com:office:office" xmlns:oel="http://schemas.microsoft.com/office/2019/extlst" xmlns:r="http://schemas.openxmlformats.org/officeDocument/2006/relationships" xmlns:m="http://schemas.openxmlformats.org/officeDocument/2006/math" xmlns:v="urn:schemas-microsoft-com:vml" xmlns:wp14="http://schemas.microsoft.com/office/word/2010/wordprocessingDrawing" xmlns:wp="http://schemas.openxmlformats.org/drawingml/2006/wordprocessingDrawing" xmlns:w10="urn:schemas-microsoft-com:office:word" xmlns:w="http://schemas.openxmlformats.org/wordprocessingml/2006/main" xmlns:w14="http://schemas.microsoft.com/office/word/2010/wordml" xmlns:w15="http://schemas.microsoft.com/office/word/2012/wordml" xmlns:w16cex="http://schemas.microsoft.com/office/word/2018/wordml/cex" xmlns:w16cid="http://schemas.microsoft.com/office/word/2016/wordml/cid" xmlns:w16="http://schemas.microsoft.com/office/word/2018/wordml" xmlns:w16du="http://schemas.microsoft.com/office/word/2023/wordml/word16du" xmlns:w16sdtdh="http://schemas.microsoft.com/office/word/2020/wordml/sdtdatahash" xmlns:w16se="http://schemas.microsoft.com/office/word/2015/wordml/symex" xmlns:wpg="http://schemas.microsoft.com/office/word/2010/wordprocessingGroup" xmlns:wpi="http://schemas.microsoft.com/office/word/2010/wordprocessingInk" xmlns:wne="http://schemas.microsoft.com/office/word/2006/wordml" xmlns:wps="http://schemas.microsoft.com/office/word/2010/wordprocessingShape" mc:Ignorable="w14 w15 w16se w16cid w16 w16cex w16sdtdh wp14">
   <w:p>
     <w:r>
       <w:fldChar w:fldCharType="begin"/>
@@ -7725,17 +7737,21 @@
   <w:p/>
   <w:p/>
   <w:p/>
+  <w:p/>
+  <w:p/>
 </w:ftr>
 </file>
 
 <file path=word/footnotes.xml><?xml version="1.0" encoding="utf-8"?>
-<w:footnotes xmlns:wpc="http://schemas.microsoft.com/office/word/2010/wordprocessingCanvas" xmlns:cx="http://schemas.microsoft.com/office/drawing/2014/chartex" xmlns:mc="http://schemas.openxmlformats.org/markup-compatibility/2006" xmlns:o="urn:schemas-microsoft-com:office:office" xmlns:r="http://schemas.openxmlformats.org/officeDocument/2006/relationships" xmlns:m="http://schemas.openxmlformats.org/officeDocument/2006/math" xmlns:v="urn:schemas-microsoft-com:vml" xmlns:wp14="http://schemas.microsoft.com/office/word/2010/wordprocessingDrawing" xmlns:wp="http://schemas.openxmlformats.org/drawingml/2006/wordprocessingDrawing" xmlns:w10="urn:schemas-microsoft-com:office:word" xmlns:w="http://schemas.openxmlformats.org/wordprocessingml/2006/main" xmlns:w14="http://schemas.microsoft.com/office/word/2010/wordml" xmlns:w15="http://schemas.microsoft.com/office/word/2012/wordml" xmlns:w16se="http://schemas.microsoft.com/office/word/2015/wordml/symex" xmlns:wpg="http://schemas.microsoft.com/office/word/2010/wordprocessingGroup" xmlns:wpi="http://schemas.microsoft.com/office/word/2010/wordprocessingInk" xmlns:wne="http://schemas.microsoft.com/office/word/2006/wordml" xmlns:wps="http://schemas.microsoft.com/office/word/2010/wordprocessingShape" mc:Ignorable="w14 w15 w16se wp14">
+<w:footnotes xmlns:wpc="http://schemas.microsoft.com/office/word/2010/wordprocessingCanvas" xmlns:cx="http://schemas.microsoft.com/office/drawing/2014/chartex" xmlns:cx1="http://schemas.microsoft.com/office/drawing/2015/9/8/chartex" xmlns:cx2="http://schemas.microsoft.com/office/drawing/2015/10/21/chartex" xmlns:cx3="http://schemas.microsoft.com/office/drawing/2016/5/9/chartex" xmlns:cx4="http://schemas.microsoft.com/office/drawing/2016/5/10/chartex" xmlns:cx5="http://schemas.microsoft.com/office/drawing/2016/5/11/chartex" xmlns:cx6="http://schemas.microsoft.com/office/drawing/2016/5/12/chartex" xmlns:cx7="http://schemas.microsoft.com/office/drawing/2016/5/13/chartex" xmlns:cx8="http://schemas.microsoft.com/office/drawing/2016/5/14/chartex" xmlns:mc="http://schemas.openxmlformats.org/markup-compatibility/2006" xmlns:aink="http://schemas.microsoft.com/office/drawing/2016/ink" xmlns:am3d="http://schemas.microsoft.com/office/drawing/2017/model3d" xmlns:o="urn:schemas-microsoft-com:office:office" xmlns:oel="http://schemas.microsoft.com/office/2019/extlst" xmlns:r="http://schemas.openxmlformats.org/officeDocument/2006/relationships" xmlns:m="http://schemas.openxmlformats.org/officeDocument/2006/math" xmlns:v="urn:schemas-microsoft-com:vml" xmlns:wp14="http://schemas.microsoft.com/office/word/2010/wordprocessingDrawing" xmlns:wp="http://schemas.openxmlformats.org/drawingml/2006/wordprocessingDrawing" xmlns:w10="urn:schemas-microsoft-com:office:word" xmlns:w="http://schemas.openxmlformats.org/wordprocessingml/2006/main" xmlns:w14="http://schemas.microsoft.com/office/word/2010/wordml" xmlns:w15="http://schemas.microsoft.com/office/word/2012/wordml" xmlns:w16cex="http://schemas.microsoft.com/office/word/2018/wordml/cex" xmlns:w16cid="http://schemas.microsoft.com/office/word/2016/wordml/cid" xmlns:w16="http://schemas.microsoft.com/office/word/2018/wordml" xmlns:w16du="http://schemas.microsoft.com/office/word/2023/wordml/word16du" xmlns:w16sdtdh="http://schemas.microsoft.com/office/word/2020/wordml/sdtdatahash" xmlns:w16se="http://schemas.microsoft.com/office/word/2015/wordml/symex" xmlns:wpg="http://schemas.microsoft.com/office/word/2010/wordprocessingGroup" xmlns:wpi="http://schemas.microsoft.com/office/word/2010/wordprocessingInk" xmlns:wne="http://schemas.microsoft.com/office/word/2006/wordml" xmlns:wps="http://schemas.microsoft.com/office/word/2010/wordprocessingShape" mc:Ignorable="w14 w15 w16se w16cid w16 w16cex w16sdtdh wp14">
   <w:footnote w:type="separator" w:id="-1">
     <w:p>
       <w:r>
         <w:separator/>
       </w:r>
     </w:p>
+    <w:p/>
+    <w:p/>
     <w:p/>
     <w:p/>
     <w:p/>
@@ -7747,6 +7763,8 @@
         <w:continuationSeparator/>
       </w:r>
     </w:p>
+    <w:p/>
+    <w:p/>
     <w:p/>
     <w:p/>
     <w:p/>
@@ -7756,7 +7774,7 @@
 </file>
 
 <file path=word/header1.xml><?xml version="1.0" encoding="utf-8"?>
-<w:hdr xmlns:wpc="http://schemas.microsoft.com/office/word/2010/wordprocessingCanvas" xmlns:cx="http://schemas.microsoft.com/office/drawing/2014/chartex" xmlns:mc="http://schemas.openxmlformats.org/markup-compatibility/2006" xmlns:o="urn:schemas-microsoft-com:office:office" xmlns:r="http://schemas.openxmlformats.org/officeDocument/2006/relationships" xmlns:m="http://schemas.openxmlformats.org/officeDocument/2006/math" xmlns:v="urn:schemas-microsoft-com:vml" xmlns:wp14="http://schemas.microsoft.com/office/word/2010/wordprocessingDrawing" xmlns:wp="http://schemas.openxmlformats.org/drawingml/2006/wordprocessingDrawing" xmlns:w10="urn:schemas-microsoft-com:office:word" xmlns:w="http://schemas.openxmlformats.org/wordprocessingml/2006/main" xmlns:w14="http://schemas.microsoft.com/office/word/2010/wordml" xmlns:w15="http://schemas.microsoft.com/office/word/2012/wordml" xmlns:w16se="http://schemas.microsoft.com/office/word/2015/wordml/symex" xmlns:wpg="http://schemas.microsoft.com/office/word/2010/wordprocessingGroup" xmlns:wpi="http://schemas.microsoft.com/office/word/2010/wordprocessingInk" xmlns:wne="http://schemas.microsoft.com/office/word/2006/wordml" xmlns:wps="http://schemas.microsoft.com/office/word/2010/wordprocessingShape" mc:Ignorable="w14 w15 w16se wp14">
+<w:hdr xmlns:wpc="http://schemas.microsoft.com/office/word/2010/wordprocessingCanvas" xmlns:cx="http://schemas.microsoft.com/office/drawing/2014/chartex" xmlns:cx1="http://schemas.microsoft.com/office/drawing/2015/9/8/chartex" xmlns:cx2="http://schemas.microsoft.com/office/drawing/2015/10/21/chartex" xmlns:cx3="http://schemas.microsoft.com/office/drawing/2016/5/9/chartex" xmlns:cx4="http://schemas.microsoft.com/office/drawing/2016/5/10/chartex" xmlns:cx5="http://schemas.microsoft.com/office/drawing/2016/5/11/chartex" xmlns:cx6="http://schemas.microsoft.com/office/drawing/2016/5/12/chartex" xmlns:cx7="http://schemas.microsoft.com/office/drawing/2016/5/13/chartex" xmlns:cx8="http://schemas.microsoft.com/office/drawing/2016/5/14/chartex" xmlns:mc="http://schemas.openxmlformats.org/markup-compatibility/2006" xmlns:aink="http://schemas.microsoft.com/office/drawing/2016/ink" xmlns:am3d="http://schemas.microsoft.com/office/drawing/2017/model3d" xmlns:o="urn:schemas-microsoft-com:office:office" xmlns:oel="http://schemas.microsoft.com/office/2019/extlst" xmlns:r="http://schemas.openxmlformats.org/officeDocument/2006/relationships" xmlns:m="http://schemas.openxmlformats.org/officeDocument/2006/math" xmlns:v="urn:schemas-microsoft-com:vml" xmlns:wp14="http://schemas.microsoft.com/office/word/2010/wordprocessingDrawing" xmlns:wp="http://schemas.openxmlformats.org/drawingml/2006/wordprocessingDrawing" xmlns:w10="urn:schemas-microsoft-com:office:word" xmlns:w="http://schemas.openxmlformats.org/wordprocessingml/2006/main" xmlns:w14="http://schemas.microsoft.com/office/word/2010/wordml" xmlns:w15="http://schemas.microsoft.com/office/word/2012/wordml" xmlns:w16cex="http://schemas.microsoft.com/office/word/2018/wordml/cex" xmlns:w16cid="http://schemas.microsoft.com/office/word/2016/wordml/cid" xmlns:w16="http://schemas.microsoft.com/office/word/2018/wordml" xmlns:w16du="http://schemas.microsoft.com/office/word/2023/wordml/word16du" xmlns:w16sdtdh="http://schemas.microsoft.com/office/word/2020/wordml/sdtdatahash" xmlns:w16se="http://schemas.microsoft.com/office/word/2015/wordml/symex" xmlns:wpg="http://schemas.microsoft.com/office/word/2010/wordprocessingGroup" xmlns:wpi="http://schemas.microsoft.com/office/word/2010/wordprocessingInk" xmlns:wne="http://schemas.microsoft.com/office/word/2006/wordml" xmlns:wps="http://schemas.microsoft.com/office/word/2010/wordprocessingShape" mc:Ignorable="w14 w15 w16se w16cid w16 w16cex w16sdtdh wp14">
   <w:p>
     <w:pPr>
       <w:pStyle w:val="Header"/>
@@ -7766,11 +7784,13 @@
   <w:p/>
   <w:p/>
   <w:p/>
+  <w:p/>
+  <w:p/>
 </w:hdr>
 </file>
 
 <file path=word/header2.xml><?xml version="1.0" encoding="utf-8"?>
-<w:hdr xmlns:wpc="http://schemas.microsoft.com/office/word/2010/wordprocessingCanvas" xmlns:cx="http://schemas.microsoft.com/office/drawing/2014/chartex" xmlns:mc="http://schemas.openxmlformats.org/markup-compatibility/2006" xmlns:o="urn:schemas-microsoft-com:office:office" xmlns:r="http://schemas.openxmlformats.org/officeDocument/2006/relationships" xmlns:m="http://schemas.openxmlformats.org/officeDocument/2006/math" xmlns:v="urn:schemas-microsoft-com:vml" xmlns:wp14="http://schemas.microsoft.com/office/word/2010/wordprocessingDrawing" xmlns:wp="http://schemas.openxmlformats.org/drawingml/2006/wordprocessingDrawing" xmlns:w10="urn:schemas-microsoft-com:office:word" xmlns:w="http://schemas.openxmlformats.org/wordprocessingml/2006/main" xmlns:w14="http://schemas.microsoft.com/office/word/2010/wordml" xmlns:w15="http://schemas.microsoft.com/office/word/2012/wordml" xmlns:w16se="http://schemas.microsoft.com/office/word/2015/wordml/symex" xmlns:wpg="http://schemas.microsoft.com/office/word/2010/wordprocessingGroup" xmlns:wpi="http://schemas.microsoft.com/office/word/2010/wordprocessingInk" xmlns:wne="http://schemas.microsoft.com/office/word/2006/wordml" xmlns:wps="http://schemas.microsoft.com/office/word/2010/wordprocessingShape" mc:Ignorable="w14 w15 w16se wp14">
+<w:hdr xmlns:wpc="http://schemas.microsoft.com/office/word/2010/wordprocessingCanvas" xmlns:cx="http://schemas.microsoft.com/office/drawing/2014/chartex" xmlns:cx1="http://schemas.microsoft.com/office/drawing/2015/9/8/chartex" xmlns:cx2="http://schemas.microsoft.com/office/drawing/2015/10/21/chartex" xmlns:cx3="http://schemas.microsoft.com/office/drawing/2016/5/9/chartex" xmlns:cx4="http://schemas.microsoft.com/office/drawing/2016/5/10/chartex" xmlns:cx5="http://schemas.microsoft.com/office/drawing/2016/5/11/chartex" xmlns:cx6="http://schemas.microsoft.com/office/drawing/2016/5/12/chartex" xmlns:cx7="http://schemas.microsoft.com/office/drawing/2016/5/13/chartex" xmlns:cx8="http://schemas.microsoft.com/office/drawing/2016/5/14/chartex" xmlns:mc="http://schemas.openxmlformats.org/markup-compatibility/2006" xmlns:aink="http://schemas.microsoft.com/office/drawing/2016/ink" xmlns:am3d="http://schemas.microsoft.com/office/drawing/2017/model3d" xmlns:o="urn:schemas-microsoft-com:office:office" xmlns:oel="http://schemas.microsoft.com/office/2019/extlst" xmlns:r="http://schemas.openxmlformats.org/officeDocument/2006/relationships" xmlns:m="http://schemas.openxmlformats.org/officeDocument/2006/math" xmlns:v="urn:schemas-microsoft-com:vml" xmlns:wp14="http://schemas.microsoft.com/office/word/2010/wordprocessingDrawing" xmlns:wp="http://schemas.openxmlformats.org/drawingml/2006/wordprocessingDrawing" xmlns:w10="urn:schemas-microsoft-com:office:word" xmlns:w="http://schemas.openxmlformats.org/wordprocessingml/2006/main" xmlns:w14="http://schemas.microsoft.com/office/word/2010/wordml" xmlns:w15="http://schemas.microsoft.com/office/word/2012/wordml" xmlns:w16cex="http://schemas.microsoft.com/office/word/2018/wordml/cex" xmlns:w16cid="http://schemas.microsoft.com/office/word/2016/wordml/cid" xmlns:w16="http://schemas.microsoft.com/office/word/2018/wordml" xmlns:w16du="http://schemas.microsoft.com/office/word/2023/wordml/word16du" xmlns:w16sdtdh="http://schemas.microsoft.com/office/word/2020/wordml/sdtdatahash" xmlns:w16se="http://schemas.microsoft.com/office/word/2015/wordml/symex" xmlns:wpg="http://schemas.microsoft.com/office/word/2010/wordprocessingGroup" xmlns:wpi="http://schemas.microsoft.com/office/word/2010/wordprocessingInk" xmlns:wne="http://schemas.microsoft.com/office/word/2006/wordml" xmlns:wps="http://schemas.microsoft.com/office/word/2010/wordprocessingShape" mc:Ignorable="w14 w15 w16se w16cid w16 w16cex w16sdtdh wp14">
   <w:p>
     <w:r>
       <w:t>CAPSTON</w:t>
@@ -7792,11 +7812,13 @@
   <w:p/>
   <w:p/>
   <w:p/>
+  <w:p/>
+  <w:p/>
 </w:hdr>
 </file>
 
 <file path=word/numbering.xml><?xml version="1.0" encoding="utf-8"?>
-<w:numbering xmlns:wpc="http://schemas.microsoft.com/office/word/2010/wordprocessingCanvas" xmlns:cx="http://schemas.microsoft.com/office/drawing/2014/chartex" xmlns:mc="http://schemas.openxmlformats.org/markup-compatibility/2006" xmlns:o="urn:schemas-microsoft-com:office:office" xmlns:r="http://schemas.openxmlformats.org/officeDocument/2006/relationships" xmlns:m="http://schemas.openxmlformats.org/officeDocument/2006/math" xmlns:v="urn:schemas-microsoft-com:vml" xmlns:wp14="http://schemas.microsoft.com/office/word/2010/wordprocessingDrawing" xmlns:wp="http://schemas.openxmlformats.org/drawingml/2006/wordprocessingDrawing" xmlns:w10="urn:schemas-microsoft-com:office:word" xmlns:w="http://schemas.openxmlformats.org/wordprocessingml/2006/main" xmlns:w14="http://schemas.microsoft.com/office/word/2010/wordml" xmlns:w15="http://schemas.microsoft.com/office/word/2012/wordml" xmlns:w16se="http://schemas.microsoft.com/office/word/2015/wordml/symex" xmlns:wpg="http://schemas.microsoft.com/office/word/2010/wordprocessingGroup" xmlns:wpi="http://schemas.microsoft.com/office/word/2010/wordprocessingInk" xmlns:wne="http://schemas.microsoft.com/office/word/2006/wordml" xmlns:wps="http://schemas.microsoft.com/office/word/2010/wordprocessingShape" mc:Ignorable="w14 w15 w16se wp14">
+<w:numbering xmlns:wpc="http://schemas.microsoft.com/office/word/2010/wordprocessingCanvas" xmlns:cx="http://schemas.microsoft.com/office/drawing/2014/chartex" xmlns:cx1="http://schemas.microsoft.com/office/drawing/2015/9/8/chartex" xmlns:cx2="http://schemas.microsoft.com/office/drawing/2015/10/21/chartex" xmlns:cx3="http://schemas.microsoft.com/office/drawing/2016/5/9/chartex" xmlns:cx4="http://schemas.microsoft.com/office/drawing/2016/5/10/chartex" xmlns:cx5="http://schemas.microsoft.com/office/drawing/2016/5/11/chartex" xmlns:cx6="http://schemas.microsoft.com/office/drawing/2016/5/12/chartex" xmlns:cx7="http://schemas.microsoft.com/office/drawing/2016/5/13/chartex" xmlns:cx8="http://schemas.microsoft.com/office/drawing/2016/5/14/chartex" xmlns:mc="http://schemas.openxmlformats.org/markup-compatibility/2006" xmlns:aink="http://schemas.microsoft.com/office/drawing/2016/ink" xmlns:am3d="http://schemas.microsoft.com/office/drawing/2017/model3d" xmlns:o="urn:schemas-microsoft-com:office:office" xmlns:oel="http://schemas.microsoft.com/office/2019/extlst" xmlns:r="http://schemas.openxmlformats.org/officeDocument/2006/relationships" xmlns:m="http://schemas.openxmlformats.org/officeDocument/2006/math" xmlns:v="urn:schemas-microsoft-com:vml" xmlns:wp14="http://schemas.microsoft.com/office/word/2010/wordprocessingDrawing" xmlns:wp="http://schemas.openxmlformats.org/drawingml/2006/wordprocessingDrawing" xmlns:w10="urn:schemas-microsoft-com:office:word" xmlns:w="http://schemas.openxmlformats.org/wordprocessingml/2006/main" xmlns:w14="http://schemas.microsoft.com/office/word/2010/wordml" xmlns:w15="http://schemas.microsoft.com/office/word/2012/wordml" xmlns:w16cex="http://schemas.microsoft.com/office/word/2018/wordml/cex" xmlns:w16cid="http://schemas.microsoft.com/office/word/2016/wordml/cid" xmlns:w16="http://schemas.microsoft.com/office/word/2018/wordml" xmlns:w16du="http://schemas.microsoft.com/office/word/2023/wordml/word16du" xmlns:w16sdtdh="http://schemas.microsoft.com/office/word/2020/wordml/sdtdatahash" xmlns:w16se="http://schemas.microsoft.com/office/word/2015/wordml/symex" xmlns:wpg="http://schemas.microsoft.com/office/word/2010/wordprocessingGroup" xmlns:wpi="http://schemas.microsoft.com/office/word/2010/wordprocessingInk" xmlns:wne="http://schemas.microsoft.com/office/word/2006/wordml" xmlns:wps="http://schemas.microsoft.com/office/word/2010/wordprocessingShape" mc:Ignorable="w14 w15 w16se w16cid w16 w16cex w16sdtdh wp14">
   <w:abstractNum w:abstractNumId="0" w15:restartNumberingAfterBreak="0">
     <w:nsid w:val="10DC01C2"/>
     <w:multiLevelType w:val="multilevel"/>
@@ -8457,22 +8479,22 @@
       </w:rPr>
     </w:lvl>
   </w:abstractNum>
-  <w:num w:numId="1">
+  <w:num w:numId="1" w16cid:durableId="1220092660">
     <w:abstractNumId w:val="2"/>
   </w:num>
-  <w:num w:numId="2">
+  <w:num w:numId="2" w16cid:durableId="1930115040">
     <w:abstractNumId w:val="1"/>
   </w:num>
-  <w:num w:numId="3">
+  <w:num w:numId="3" w16cid:durableId="929120808">
     <w:abstractNumId w:val="3"/>
   </w:num>
-  <w:num w:numId="4">
+  <w:num w:numId="4" w16cid:durableId="1128596001">
     <w:abstractNumId w:val="4"/>
   </w:num>
-  <w:num w:numId="5">
+  <w:num w:numId="5" w16cid:durableId="1095983485">
     <w:abstractNumId w:val="0"/>
   </w:num>
-  <w:num w:numId="6">
+  <w:num w:numId="6" w16cid:durableId="1149052411">
     <w:abstractNumId w:val="0"/>
     <w:lvlOverride w:ilvl="0">
       <w:startOverride w:val="1"/>
@@ -8502,7 +8524,7 @@
       <w:startOverride w:val="1"/>
     </w:lvlOverride>
   </w:num>
-  <w:num w:numId="7">
+  <w:num w:numId="7" w16cid:durableId="1392581779">
     <w:abstractNumId w:val="0"/>
     <w:lvlOverride w:ilvl="0">
       <w:startOverride w:val="1"/>
@@ -8532,14 +8554,14 @@
       <w:startOverride w:val="1"/>
     </w:lvlOverride>
   </w:num>
-  <w:num w:numId="8">
+  <w:num w:numId="8" w16cid:durableId="330331347">
     <w:abstractNumId w:val="5"/>
   </w:num>
 </w:numbering>
 </file>
 
 <file path=word/styles.xml><?xml version="1.0" encoding="utf-8"?>
-<w:styles xmlns:mc="http://schemas.openxmlformats.org/markup-compatibility/2006" xmlns:r="http://schemas.openxmlformats.org/officeDocument/2006/relationships" xmlns:w="http://schemas.openxmlformats.org/wordprocessingml/2006/main" xmlns:w14="http://schemas.microsoft.com/office/word/2010/wordml" xmlns:w15="http://schemas.microsoft.com/office/word/2012/wordml" xmlns:w16se="http://schemas.microsoft.com/office/word/2015/wordml/symex" mc:Ignorable="w14 w15 w16se">
+<w:styles xmlns:mc="http://schemas.openxmlformats.org/markup-compatibility/2006" xmlns:r="http://schemas.openxmlformats.org/officeDocument/2006/relationships" xmlns:w="http://schemas.openxmlformats.org/wordprocessingml/2006/main" xmlns:w14="http://schemas.microsoft.com/office/word/2010/wordml" xmlns:w15="http://schemas.microsoft.com/office/word/2012/wordml" xmlns:w16cex="http://schemas.microsoft.com/office/word/2018/wordml/cex" xmlns:w16cid="http://schemas.microsoft.com/office/word/2016/wordml/cid" xmlns:w16="http://schemas.microsoft.com/office/word/2018/wordml" xmlns:w16sdtdh="http://schemas.microsoft.com/office/word/2020/wordml/sdtdatahash" xmlns:w16se="http://schemas.microsoft.com/office/word/2015/wordml/symex" mc:Ignorable="w14 w15 w16se w16cid w16 w16cex w16sdtdh">
   <w:docDefaults>
     <w:rPrDefault>
       <w:rPr>
@@ -8554,7 +8576,7 @@
       </w:pPr>
     </w:pPrDefault>
   </w:docDefaults>
-  <w:latentStyles w:defLockedState="0" w:defUIPriority="99" w:defSemiHidden="0" w:defUnhideWhenUsed="0" w:defQFormat="0" w:count="371">
+  <w:latentStyles w:defLockedState="0" w:defUIPriority="99" w:defSemiHidden="0" w:defUnhideWhenUsed="0" w:defQFormat="0" w:count="376">
     <w:lsdException w:name="Normal" w:uiPriority="0" w:qFormat="1"/>
     <w:lsdException w:name="heading 1" w:uiPriority="9" w:qFormat="1"/>
     <w:lsdException w:name="heading 2" w:semiHidden="1" w:uiPriority="9" w:unhideWhenUsed="1" w:qFormat="1"/>
@@ -8660,7 +8682,6 @@
     <w:lsdException w:name="HTML Sample" w:semiHidden="1" w:unhideWhenUsed="1"/>
     <w:lsdException w:name="HTML Typewriter" w:semiHidden="1" w:unhideWhenUsed="1"/>
     <w:lsdException w:name="HTML Variable" w:semiHidden="1" w:unhideWhenUsed="1"/>
-    <w:lsdException w:name="Normal Table" w:semiHidden="1" w:unhideWhenUsed="1"/>
     <w:lsdException w:name="annotation subject" w:semiHidden="1" w:unhideWhenUsed="1"/>
     <w:lsdException w:name="No List" w:semiHidden="1" w:unhideWhenUsed="1"/>
     <w:lsdException w:name="Outline List 1" w:semiHidden="1" w:unhideWhenUsed="1"/>
@@ -8703,11 +8724,8 @@
     <w:lsdException w:name="Table Contemporary" w:semiHidden="1" w:unhideWhenUsed="1"/>
     <w:lsdException w:name="Table Elegant" w:semiHidden="1" w:unhideWhenUsed="1"/>
     <w:lsdException w:name="Table Professional" w:semiHidden="1" w:unhideWhenUsed="1"/>
-    <w:lsdException w:name="Table Subtle 1" w:semiHidden="1" w:unhideWhenUsed="1"/>
     <w:lsdException w:name="Table Subtle 2" w:semiHidden="1" w:unhideWhenUsed="1"/>
     <w:lsdException w:name="Table Web 1" w:semiHidden="1" w:unhideWhenUsed="1"/>
-    <w:lsdException w:name="Table Web 2" w:semiHidden="1" w:unhideWhenUsed="1"/>
-    <w:lsdException w:name="Table Web 3" w:semiHidden="1" w:unhideWhenUsed="1"/>
     <w:lsdException w:name="Balloon Text" w:semiHidden="1" w:unhideWhenUsed="1"/>
     <w:lsdException w:name="Table Grid" w:uiPriority="39"/>
     <w:lsdException w:name="Table Theme" w:semiHidden="1" w:unhideWhenUsed="1"/>
@@ -8926,6 +8944,11 @@
     <w:lsdException w:name="List Table 5 Dark Accent 6" w:uiPriority="50"/>
     <w:lsdException w:name="List Table 6 Colorful Accent 6" w:uiPriority="51"/>
     <w:lsdException w:name="List Table 7 Colorful Accent 6" w:uiPriority="52"/>
+    <w:lsdException w:name="Mention" w:semiHidden="1" w:unhideWhenUsed="1"/>
+    <w:lsdException w:name="Smart Hyperlink" w:semiHidden="1" w:unhideWhenUsed="1"/>
+    <w:lsdException w:name="Hashtag" w:semiHidden="1" w:unhideWhenUsed="1"/>
+    <w:lsdException w:name="Unresolved Mention" w:semiHidden="1" w:unhideWhenUsed="1"/>
+    <w:lsdException w:name="Smart Link" w:semiHidden="1" w:unhideWhenUsed="1"/>
   </w:latentStyles>
   <w:style w:type="paragraph" w:default="1" w:styleId="Normal">
     <w:name w:val="Normal"/>

</xml_diff>